<commit_message>
Updated July 14th 2021
</commit_message>
<xml_diff>
--- a/IRB documents/Timestamps Recruitment email_6.22.21.docx
+++ b/IRB documents/Timestamps Recruitment email_6.22.21.docx
@@ -149,48 +149,157 @@
             <w:sz w:val="22"/>
             <w:szCs w:val="22"/>
           </w:rPr>
-          <w:t xml:space="preserve">research project at the University of </w:t>
-        </w:r>
-        <w:proofErr w:type="spellStart"/>
-        <w:r>
-          <w:rPr>
-            <w:rFonts w:ascii="Times New Roman" w:hAnsi="Times New Roman" w:cs="Times New Roman"/>
-            <w:sz w:val="22"/>
-            <w:szCs w:val="22"/>
-          </w:rPr>
-          <w:t>Wahsington</w:t>
-        </w:r>
-        <w:proofErr w:type="spellEnd"/>
-        <w:r>
-          <w:rPr>
-            <w:rFonts w:ascii="Times New Roman" w:hAnsi="Times New Roman" w:cs="Times New Roman"/>
-            <w:sz w:val="22"/>
-            <w:szCs w:val="22"/>
-          </w:rPr>
-          <w:t>. Read about it here: [link to the text below]</w:t>
-        </w:r>
-      </w:ins>
-    </w:p>
-    <w:p>
-      <w:pPr>
-        <w:rPr>
-          <w:ins w:id="16" w:author="Leandro Casiraghi" w:date="2021-06-23T11:14:00Z"/>
-          <w:rFonts w:ascii="Times New Roman" w:hAnsi="Times New Roman" w:cs="Times New Roman"/>
-          <w:sz w:val="22"/>
-          <w:szCs w:val="22"/>
-        </w:rPr>
-      </w:pPr>
-    </w:p>
-    <w:p>
-      <w:pPr>
-        <w:rPr>
-          <w:ins w:id="17" w:author="Leandro Casiraghi" w:date="2021-06-23T11:09:00Z"/>
-          <w:rFonts w:ascii="Times New Roman" w:hAnsi="Times New Roman" w:cs="Times New Roman"/>
-          <w:sz w:val="22"/>
-          <w:szCs w:val="22"/>
-        </w:rPr>
-      </w:pPr>
-      <w:ins w:id="18" w:author="Leandro Casiraghi" w:date="2021-06-23T11:14:00Z">
+          <w:t>research project at the University of Wa</w:t>
+        </w:r>
+        <w:del w:id="16" w:author="Leandro Casiraghi [2]" w:date="2021-07-14T12:07:00Z">
+          <w:r>
+            <w:rPr>
+              <w:rFonts w:ascii="Times New Roman" w:hAnsi="Times New Roman" w:cs="Times New Roman"/>
+              <w:sz w:val="22"/>
+              <w:szCs w:val="22"/>
+            </w:rPr>
+            <w:delText>h</w:delText>
+          </w:r>
+        </w:del>
+        <w:r>
+          <w:rPr>
+            <w:rFonts w:ascii="Times New Roman" w:hAnsi="Times New Roman" w:cs="Times New Roman"/>
+            <w:sz w:val="22"/>
+            <w:szCs w:val="22"/>
+          </w:rPr>
+          <w:t>s</w:t>
+        </w:r>
+      </w:ins>
+      <w:ins w:id="17" w:author="Leandro Casiraghi [2]" w:date="2021-07-14T12:07:00Z">
+        <w:r>
+          <w:rPr>
+            <w:rFonts w:ascii="Times New Roman" w:hAnsi="Times New Roman" w:cs="Times New Roman"/>
+            <w:sz w:val="22"/>
+            <w:szCs w:val="22"/>
+          </w:rPr>
+          <w:t>h</w:t>
+        </w:r>
+      </w:ins>
+      <w:ins w:id="18" w:author="Leandro Casiraghi" w:date="2021-06-23T11:13:00Z">
+        <w:r>
+          <w:rPr>
+            <w:rFonts w:ascii="Times New Roman" w:hAnsi="Times New Roman" w:cs="Times New Roman"/>
+            <w:sz w:val="22"/>
+            <w:szCs w:val="22"/>
+          </w:rPr>
+          <w:t>ington. Read about it here: [link to the text below]</w:t>
+        </w:r>
+      </w:ins>
+      <w:ins w:id="19" w:author="Leandro Casiraghi [2]" w:date="2021-07-14T12:10:00Z">
+        <w:r>
+          <w:rPr>
+            <w:rFonts w:ascii="Times New Roman" w:hAnsi="Times New Roman" w:cs="Times New Roman"/>
+            <w:sz w:val="22"/>
+            <w:szCs w:val="22"/>
+          </w:rPr>
+          <w:t xml:space="preserve"> or go straight to the study page here:</w:t>
+        </w:r>
+      </w:ins>
+      <w:ins w:id="20" w:author="Leandro Casiraghi [2]" w:date="2021-07-14T12:11:00Z">
+        <w:r>
+          <w:rPr>
+            <w:rFonts w:ascii="Times New Roman" w:hAnsi="Times New Roman" w:cs="Times New Roman"/>
+            <w:sz w:val="22"/>
+            <w:szCs w:val="22"/>
+          </w:rPr>
+          <w:t xml:space="preserve"> </w:t>
+        </w:r>
+      </w:ins>
+    </w:p>
+    <w:p>
+      <w:pPr>
+        <w:rPr>
+          <w:ins w:id="21" w:author="Leandro Casiraghi [2]" w:date="2021-07-14T12:11:00Z"/>
+          <w:rFonts w:ascii="Times New Roman" w:hAnsi="Times New Roman" w:cs="Times New Roman"/>
+          <w:sz w:val="22"/>
+          <w:szCs w:val="22"/>
+        </w:rPr>
+      </w:pPr>
+      <w:ins w:id="22" w:author="Leandro Casiraghi [2]" w:date="2021-07-14T12:11:00Z">
+        <w:r>
+          <w:rPr>
+            <w:rFonts w:ascii="Times New Roman" w:hAnsi="Times New Roman" w:cs="Times New Roman"/>
+            <w:sz w:val="22"/>
+            <w:szCs w:val="22"/>
+          </w:rPr>
+          <w:fldChar w:fldCharType="begin"/>
+        </w:r>
+        <w:r>
+          <w:rPr>
+            <w:rFonts w:ascii="Times New Roman" w:hAnsi="Times New Roman" w:cs="Times New Roman"/>
+            <w:sz w:val="22"/>
+            <w:szCs w:val="22"/>
+          </w:rPr>
+          <w:instrText xml:space="preserve"> HYPERLINK "</w:instrText>
+        </w:r>
+        <w:r>
+          <w:rPr>
+            <w:rFonts w:ascii="Times New Roman" w:hAnsi="Times New Roman" w:cs="Times New Roman"/>
+            <w:sz w:val="22"/>
+            <w:szCs w:val="22"/>
+          </w:rPr>
+          <w:instrText>https://delaiglesialab.github.io/DigitalRhythmsProject/</w:instrText>
+        </w:r>
+        <w:r>
+          <w:rPr>
+            <w:rFonts w:ascii="Times New Roman" w:hAnsi="Times New Roman" w:cs="Times New Roman"/>
+            <w:sz w:val="22"/>
+            <w:szCs w:val="22"/>
+          </w:rPr>
+          <w:instrText xml:space="preserve">" </w:instrText>
+        </w:r>
+        <w:r>
+          <w:rPr>
+            <w:rFonts w:ascii="Times New Roman" w:hAnsi="Times New Roman" w:cs="Times New Roman"/>
+            <w:sz w:val="22"/>
+            <w:szCs w:val="22"/>
+          </w:rPr>
+          <w:fldChar w:fldCharType="separate"/>
+        </w:r>
+        <w:r>
+          <w:rPr>
+            <w:rStyle w:val="Hyperlink"/>
+            <w:rFonts w:ascii="Times New Roman" w:hAnsi="Times New Roman" w:cs="Times New Roman"/>
+            <w:sz w:val="22"/>
+            <w:szCs w:val="22"/>
+          </w:rPr>
+          <w:t>https://delaiglesialab.github.io/DigitalRhythmsProject/</w:t>
+        </w:r>
+        <w:r>
+          <w:rPr>
+            <w:rFonts w:ascii="Times New Roman" w:hAnsi="Times New Roman" w:cs="Times New Roman"/>
+            <w:sz w:val="22"/>
+            <w:szCs w:val="22"/>
+          </w:rPr>
+          <w:fldChar w:fldCharType="end"/>
+        </w:r>
+      </w:ins>
+    </w:p>
+    <w:p>
+      <w:pPr>
+        <w:rPr>
+          <w:ins w:id="23" w:author="Leandro Casiraghi" w:date="2021-06-23T11:14:00Z"/>
+          <w:rFonts w:ascii="Times New Roman" w:hAnsi="Times New Roman" w:cs="Times New Roman"/>
+          <w:sz w:val="22"/>
+          <w:szCs w:val="22"/>
+        </w:rPr>
+      </w:pPr>
+    </w:p>
+    <w:p>
+      <w:pPr>
+        <w:rPr>
+          <w:ins w:id="24" w:author="Leandro Casiraghi" w:date="2021-06-23T11:09:00Z"/>
+          <w:rFonts w:ascii="Times New Roman" w:hAnsi="Times New Roman" w:cs="Times New Roman"/>
+          <w:sz w:val="22"/>
+          <w:szCs w:val="22"/>
+        </w:rPr>
+      </w:pPr>
+      <w:ins w:id="25" w:author="Leandro Casiraghi" w:date="2021-06-23T11:14:00Z">
         <w:r>
           <w:rPr>
             <w:rFonts w:ascii="Times New Roman" w:hAnsi="Times New Roman" w:cs="Times New Roman"/>
@@ -204,7 +313,7 @@
     <w:p>
       <w:pPr>
         <w:rPr>
-          <w:ins w:id="19" w:author="Leandro Casiraghi" w:date="2021-06-23T11:08:00Z"/>
+          <w:ins w:id="26" w:author="Leandro Casiraghi" w:date="2021-06-23T11:08:00Z"/>
           <w:rFonts w:ascii="Times New Roman" w:hAnsi="Times New Roman" w:cs="Times New Roman"/>
           <w:sz w:val="22"/>
           <w:szCs w:val="22"/>
@@ -220,7 +329,7 @@
           <w:sz w:val="22"/>
           <w:szCs w:val="22"/>
           <w:u w:val="single"/>
-          <w:rPrChange w:id="20" w:author="Leandro Casiraghi" w:date="2021-06-23T11:25:00Z">
+          <w:rPrChange w:id="27" w:author="Leandro Casiraghi" w:date="2021-06-23T11:25:00Z">
             <w:rPr>
               <w:rFonts w:ascii="Times New Roman" w:hAnsi="Times New Roman" w:cs="Times New Roman"/>
               <w:sz w:val="22"/>
@@ -229,7 +338,7 @@
           </w:rPrChange>
         </w:rPr>
       </w:pPr>
-      <w:del w:id="21" w:author="Leandro Casiraghi" w:date="2021-06-23T11:08:00Z">
+      <w:del w:id="28" w:author="Leandro Casiraghi" w:date="2021-06-23T11:08:00Z">
         <w:r>
           <w:rPr>
             <w:rFonts w:ascii="Times New Roman" w:hAnsi="Times New Roman" w:cs="Times New Roman"/>
@@ -238,7 +347,7 @@
             <w:sz w:val="22"/>
             <w:szCs w:val="22"/>
             <w:u w:val="single"/>
-            <w:rPrChange w:id="22" w:author="Leandro Casiraghi" w:date="2021-06-23T11:25:00Z">
+            <w:rPrChange w:id="29" w:author="Leandro Casiraghi" w:date="2021-06-23T11:25:00Z">
               <w:rPr>
                 <w:rFonts w:ascii="Times New Roman" w:hAnsi="Times New Roman" w:cs="Times New Roman"/>
                 <w:sz w:val="22"/>
@@ -257,7 +366,7 @@
           <w:sz w:val="22"/>
           <w:szCs w:val="22"/>
           <w:u w:val="single"/>
-          <w:rPrChange w:id="23" w:author="Leandro Casiraghi" w:date="2021-06-23T11:25:00Z">
+          <w:rPrChange w:id="30" w:author="Leandro Casiraghi" w:date="2021-06-23T11:25:00Z">
             <w:rPr>
               <w:rFonts w:ascii="Times New Roman" w:hAnsi="Times New Roman" w:cs="Times New Roman"/>
               <w:sz w:val="22"/>
@@ -319,7 +428,7 @@
         </w:rPr>
         <w:t xml:space="preserve">The de la Iglesia lab at the UW Department of Biology is looking to recruit potential volunteers for a research project. We are sure you are </w:t>
       </w:r>
-      <w:del w:id="24" w:author="Leandro Casiraghi" w:date="2021-06-03T14:11:00Z">
+      <w:del w:id="31" w:author="Leandro Casiraghi" w:date="2021-06-03T14:11:00Z">
         <w:r>
           <w:rPr>
             <w:rFonts w:ascii="Times New Roman" w:hAnsi="Times New Roman" w:cs="Times New Roman"/>
@@ -329,7 +438,7 @@
           <w:delText xml:space="preserve">all </w:delText>
         </w:r>
       </w:del>
-      <w:ins w:id="25" w:author="Leandro Casiraghi" w:date="2021-06-03T14:11:00Z">
+      <w:ins w:id="32" w:author="Leandro Casiraghi" w:date="2021-06-03T14:11:00Z">
         <w:r>
           <w:rPr>
             <w:rFonts w:ascii="Times New Roman" w:hAnsi="Times New Roman" w:cs="Times New Roman"/>
@@ -355,7 +464,7 @@
         </w:rPr>
         <w:t>experienc</w:t>
       </w:r>
-      <w:ins w:id="26" w:author="Leandro Casiraghi" w:date="2021-06-03T14:11:00Z">
+      <w:ins w:id="33" w:author="Leandro Casiraghi" w:date="2021-06-03T14:11:00Z">
         <w:r>
           <w:rPr>
             <w:rFonts w:ascii="Times New Roman" w:hAnsi="Times New Roman" w:cs="Times New Roman"/>
@@ -365,7 +474,7 @@
           <w:t>ed</w:t>
         </w:r>
       </w:ins>
-      <w:del w:id="27" w:author="Leandro Casiraghi" w:date="2021-06-03T14:11:00Z">
+      <w:del w:id="34" w:author="Leandro Casiraghi" w:date="2021-06-03T14:11:00Z">
         <w:r>
           <w:rPr>
             <w:rFonts w:ascii="Times New Roman" w:hAnsi="Times New Roman" w:cs="Times New Roman"/>
@@ -383,7 +492,7 @@
         </w:rPr>
         <w:t xml:space="preserve"> </w:t>
       </w:r>
-      <w:del w:id="28" w:author="Leandro Casiraghi" w:date="2021-06-03T14:11:00Z">
+      <w:del w:id="35" w:author="Leandro Casiraghi" w:date="2021-06-03T14:11:00Z">
         <w:r>
           <w:rPr>
             <w:rFonts w:ascii="Times New Roman" w:hAnsi="Times New Roman" w:cs="Times New Roman"/>
@@ -401,7 +510,7 @@
         </w:rPr>
         <w:t>change</w:t>
       </w:r>
-      <w:ins w:id="29" w:author="Leandro Casiraghi" w:date="2021-06-03T14:11:00Z">
+      <w:ins w:id="36" w:author="Leandro Casiraghi" w:date="2021-06-03T14:11:00Z">
         <w:r>
           <w:rPr>
             <w:rFonts w:ascii="Times New Roman" w:hAnsi="Times New Roman" w:cs="Times New Roman"/>
@@ -419,7 +528,7 @@
         </w:rPr>
         <w:t xml:space="preserve"> in your biological rhythms </w:t>
       </w:r>
-      <w:del w:id="30" w:author="Leandro Casiraghi" w:date="2021-06-03T14:11:00Z">
+      <w:del w:id="37" w:author="Leandro Casiraghi" w:date="2021-06-03T14:11:00Z">
         <w:r>
           <w:rPr>
             <w:rFonts w:ascii="Times New Roman" w:hAnsi="Times New Roman" w:cs="Times New Roman"/>
@@ -429,7 +538,7 @@
           <w:delText xml:space="preserve">after </w:delText>
         </w:r>
       </w:del>
-      <w:ins w:id="31" w:author="Leandro Casiraghi" w:date="2021-06-03T14:11:00Z">
+      <w:ins w:id="38" w:author="Leandro Casiraghi" w:date="2021-06-03T14:11:00Z">
         <w:r>
           <w:rPr>
             <w:rFonts w:ascii="Times New Roman" w:hAnsi="Times New Roman" w:cs="Times New Roman"/>
@@ -455,7 +564,7 @@
         </w:rPr>
         <w:t>the stay-at-home order</w:t>
       </w:r>
-      <w:ins w:id="32" w:author="Leandro Casiraghi" w:date="2021-06-03T14:12:00Z">
+      <w:ins w:id="39" w:author="Leandro Casiraghi" w:date="2021-06-03T14:12:00Z">
         <w:r>
           <w:rPr>
             <w:rFonts w:ascii="Times New Roman" w:hAnsi="Times New Roman" w:cs="Times New Roman"/>
@@ -465,7 +574,7 @@
           <w:t xml:space="preserve"> periods</w:t>
         </w:r>
       </w:ins>
-      <w:del w:id="33" w:author="Leandro Casiraghi" w:date="2021-06-03T14:12:00Z">
+      <w:del w:id="40" w:author="Leandro Casiraghi" w:date="2021-06-03T14:12:00Z">
         <w:r>
           <w:rPr>
             <w:rFonts w:ascii="Times New Roman" w:hAnsi="Times New Roman" w:cs="Times New Roman"/>
@@ -519,7 +628,7 @@
         </w:rPr>
         <w:t xml:space="preserve">he COVID-19 pandemic has affected our ability to go to work and most of us have been working </w:t>
       </w:r>
-      <w:ins w:id="34" w:author="Leandro Casiraghi" w:date="2021-06-03T14:12:00Z">
+      <w:ins w:id="41" w:author="Leandro Casiraghi" w:date="2021-06-03T14:12:00Z">
         <w:r>
           <w:rPr>
             <w:rFonts w:ascii="Times New Roman" w:eastAsia="Times New Roman" w:hAnsi="Times New Roman" w:cs="Times New Roman"/>
@@ -541,7 +650,7 @@
         </w:rPr>
         <w:t xml:space="preserve">remotely for the last </w:t>
       </w:r>
-      <w:del w:id="35" w:author="Leandro Casiraghi" w:date="2021-06-03T14:12:00Z">
+      <w:del w:id="42" w:author="Leandro Casiraghi" w:date="2021-06-03T14:12:00Z">
         <w:r>
           <w:rPr>
             <w:rFonts w:ascii="Times New Roman" w:eastAsia="Times New Roman" w:hAnsi="Times New Roman" w:cs="Times New Roman"/>
@@ -553,7 +662,7 @@
           <w:delText>two months</w:delText>
         </w:r>
       </w:del>
-      <w:ins w:id="36" w:author="Leandro Casiraghi" w:date="2021-06-03T14:12:00Z">
+      <w:ins w:id="43" w:author="Leandro Casiraghi" w:date="2021-06-03T14:12:00Z">
         <w:r>
           <w:rPr>
             <w:rFonts w:ascii="Times New Roman" w:eastAsia="Times New Roman" w:hAnsi="Times New Roman" w:cs="Times New Roman"/>
@@ -611,7 +720,7 @@
         </w:rPr>
         <w:t xml:space="preserve">We are looking for volunteers older than 18 years old </w:t>
       </w:r>
-      <w:ins w:id="37" w:author="Leandro Casiraghi" w:date="2021-06-03T14:13:00Z">
+      <w:ins w:id="44" w:author="Leandro Casiraghi" w:date="2021-06-03T14:13:00Z">
         <w:r>
           <w:rPr>
             <w:rFonts w:ascii="Times New Roman" w:hAnsi="Times New Roman" w:cs="Times New Roman"/>
@@ -629,7 +738,7 @@
         </w:rPr>
         <w:t xml:space="preserve">that are </w:t>
       </w:r>
-      <w:ins w:id="38" w:author="Leandro Casiraghi" w:date="2021-06-03T14:12:00Z">
+      <w:ins w:id="45" w:author="Leandro Casiraghi" w:date="2021-06-03T14:12:00Z">
         <w:r>
           <w:rPr>
             <w:rFonts w:ascii="Times New Roman" w:hAnsi="Times New Roman" w:cs="Times New Roman"/>
@@ -639,7 +748,7 @@
           <w:t xml:space="preserve">or have been </w:t>
         </w:r>
       </w:ins>
-      <w:del w:id="39" w:author="Leandro Casiraghi" w:date="2021-06-03T14:12:00Z">
+      <w:del w:id="46" w:author="Leandro Casiraghi" w:date="2021-06-03T14:12:00Z">
         <w:r>
           <w:rPr>
             <w:rFonts w:ascii="Times New Roman" w:hAnsi="Times New Roman" w:cs="Times New Roman"/>
@@ -657,7 +766,7 @@
         </w:rPr>
         <w:t>mostly teleworking</w:t>
       </w:r>
-      <w:ins w:id="40" w:author="Leandro Casiraghi" w:date="2021-06-03T14:13:00Z">
+      <w:ins w:id="47" w:author="Leandro Casiraghi" w:date="2021-06-03T14:13:00Z">
         <w:r>
           <w:rPr>
             <w:rFonts w:ascii="Times New Roman" w:hAnsi="Times New Roman" w:cs="Times New Roman"/>
@@ -675,7 +784,7 @@
         </w:rPr>
         <w:t xml:space="preserve"> to fill out a survey and provide us with </w:t>
       </w:r>
-      <w:del w:id="41" w:author="Leandro Casiraghi" w:date="2021-06-03T14:13:00Z">
+      <w:del w:id="48" w:author="Leandro Casiraghi" w:date="2021-06-03T14:13:00Z">
         <w:r>
           <w:rPr>
             <w:rFonts w:ascii="Times New Roman" w:hAnsi="Times New Roman" w:cs="Times New Roman"/>
@@ -685,7 +794,7 @@
           <w:delText xml:space="preserve">email </w:delText>
         </w:r>
       </w:del>
-      <w:ins w:id="42" w:author="Leandro Casiraghi" w:date="2021-06-03T14:13:00Z">
+      <w:ins w:id="49" w:author="Leandro Casiraghi" w:date="2021-06-03T14:13:00Z">
         <w:r>
           <w:rPr>
             <w:rFonts w:ascii="Times New Roman" w:hAnsi="Times New Roman" w:cs="Times New Roman"/>
@@ -711,8 +820,8 @@
         </w:rPr>
         <w:t xml:space="preserve"> </w:t>
       </w:r>
-      <w:moveFromRangeStart w:id="43" w:author="Leandro Casiraghi" w:date="2021-06-23T11:19:00Z" w:name="move75339597"/>
-      <w:moveFrom w:id="44" w:author="Leandro Casiraghi" w:date="2021-06-23T11:19:00Z">
+      <w:moveFromRangeStart w:id="50" w:author="Leandro Casiraghi" w:date="2021-06-23T11:19:00Z" w:name="move75339597"/>
+      <w:moveFrom w:id="51" w:author="Leandro Casiraghi" w:date="2021-06-23T11:19:00Z">
         <w:r>
           <w:rPr>
             <w:rFonts w:ascii="Times New Roman" w:hAnsi="Times New Roman" w:cs="Times New Roman"/>
@@ -730,7 +839,7 @@
           <w:t xml:space="preserve"> </w:t>
         </w:r>
       </w:moveFrom>
-      <w:moveFromRangeEnd w:id="43"/>
+      <w:moveFromRangeEnd w:id="50"/>
       <w:r>
         <w:rPr>
           <w:rFonts w:ascii="Times New Roman" w:hAnsi="Times New Roman" w:cs="Times New Roman"/>
@@ -794,7 +903,7 @@
         </w:rPr>
         <w:t xml:space="preserve">Complete a consent procedure, which will have to be done </w:t>
       </w:r>
-      <w:del w:id="45" w:author="Leandro Casiraghi" w:date="2021-06-03T14:14:00Z">
+      <w:del w:id="52" w:author="Leandro Casiraghi" w:date="2021-06-03T14:14:00Z">
         <w:r>
           <w:rPr>
             <w:rFonts w:ascii="Times New Roman" w:hAnsi="Times New Roman" w:cs="Times New Roman"/>
@@ -804,7 +913,7 @@
           <w:delText>over the phone</w:delText>
         </w:r>
       </w:del>
-      <w:ins w:id="46" w:author="Leandro Casiraghi" w:date="2021-06-03T14:14:00Z">
+      <w:ins w:id="53" w:author="Leandro Casiraghi" w:date="2021-06-03T14:14:00Z">
         <w:r>
           <w:rPr>
             <w:rFonts w:ascii="Times New Roman" w:hAnsi="Times New Roman" w:cs="Times New Roman"/>
@@ -844,7 +953,7 @@
         </w:rPr>
         <w:t>Fill out a one-time survey answering questions about your daily routine and working habits</w:t>
       </w:r>
-      <w:ins w:id="47" w:author="Leandro Casiraghi" w:date="2021-06-03T14:14:00Z">
+      <w:ins w:id="54" w:author="Leandro Casiraghi" w:date="2021-06-03T14:14:00Z">
         <w:r>
           <w:rPr>
             <w:rFonts w:ascii="Times New Roman" w:hAnsi="Times New Roman" w:cs="Times New Roman"/>
@@ -854,7 +963,7 @@
           <w:t>.</w:t>
         </w:r>
       </w:ins>
-      <w:del w:id="48" w:author="Leandro Casiraghi" w:date="2021-06-03T14:14:00Z">
+      <w:del w:id="55" w:author="Leandro Casiraghi" w:date="2021-06-03T14:14:00Z">
         <w:r>
           <w:rPr>
             <w:rFonts w:ascii="Times New Roman" w:hAnsi="Times New Roman" w:cs="Times New Roman"/>
@@ -886,7 +995,7 @@
         </w:rPr>
         <w:t xml:space="preserve">Provide us with the timestamps of your </w:t>
       </w:r>
-      <w:del w:id="49" w:author="Leandro Casiraghi" w:date="2021-06-03T14:15:00Z">
+      <w:del w:id="56" w:author="Leandro Casiraghi" w:date="2021-06-03T14:15:00Z">
         <w:r>
           <w:rPr>
             <w:rFonts w:ascii="Times New Roman" w:hAnsi="Times New Roman" w:cs="Times New Roman"/>
@@ -896,7 +1005,7 @@
           <w:delText>email outbox for a selected period before and during the pandemic</w:delText>
         </w:r>
       </w:del>
-      <w:ins w:id="50" w:author="Leandro Casiraghi" w:date="2021-06-03T14:15:00Z">
+      <w:ins w:id="57" w:author="Leandro Casiraghi" w:date="2021-06-03T14:15:00Z">
         <w:r>
           <w:rPr>
             <w:rFonts w:ascii="Times New Roman" w:hAnsi="Times New Roman" w:cs="Times New Roman"/>
@@ -914,7 +1023,7 @@
         </w:rPr>
         <w:t xml:space="preserve">. We have established a procedure for participants to download their </w:t>
       </w:r>
-      <w:del w:id="51" w:author="Leandro Casiraghi" w:date="2021-06-03T14:15:00Z">
+      <w:del w:id="58" w:author="Leandro Casiraghi" w:date="2021-06-03T14:15:00Z">
         <w:r>
           <w:rPr>
             <w:rFonts w:ascii="Times New Roman" w:hAnsi="Times New Roman" w:cs="Times New Roman"/>
@@ -932,7 +1041,7 @@
         </w:rPr>
         <w:t xml:space="preserve">data and share </w:t>
       </w:r>
-      <w:del w:id="52" w:author="Leandro Casiraghi" w:date="2021-06-03T14:16:00Z">
+      <w:del w:id="59" w:author="Leandro Casiraghi" w:date="2021-06-03T14:16:00Z">
         <w:r>
           <w:rPr>
             <w:rFonts w:ascii="Times New Roman" w:hAnsi="Times New Roman" w:cs="Times New Roman"/>
@@ -950,7 +1059,7 @@
         </w:rPr>
         <w:t xml:space="preserve">the timestamps associated with your </w:t>
       </w:r>
-      <w:del w:id="53" w:author="Leandro Casiraghi" w:date="2021-06-03T14:15:00Z">
+      <w:del w:id="60" w:author="Leandro Casiraghi" w:date="2021-06-03T14:15:00Z">
         <w:r>
           <w:rPr>
             <w:rFonts w:ascii="Times New Roman" w:hAnsi="Times New Roman" w:cs="Times New Roman"/>
@@ -960,7 +1069,7 @@
           <w:delText>outgoing mailbox</w:delText>
         </w:r>
       </w:del>
-      <w:ins w:id="54" w:author="Leandro Casiraghi" w:date="2021-06-03T14:15:00Z">
+      <w:ins w:id="61" w:author="Leandro Casiraghi" w:date="2021-06-03T14:15:00Z">
         <w:r>
           <w:rPr>
             <w:rFonts w:ascii="Times New Roman" w:hAnsi="Times New Roman" w:cs="Times New Roman"/>
@@ -978,7 +1087,7 @@
         </w:rPr>
         <w:t xml:space="preserve"> – we will NOT ask you to provide us with ANY of the sensitive contents of your </w:t>
       </w:r>
-      <w:del w:id="55" w:author="Leandro Casiraghi" w:date="2021-06-03T14:16:00Z">
+      <w:del w:id="62" w:author="Leandro Casiraghi" w:date="2021-06-03T14:16:00Z">
         <w:r>
           <w:rPr>
             <w:rFonts w:ascii="Times New Roman" w:hAnsi="Times New Roman" w:cs="Times New Roman"/>
@@ -988,7 +1097,7 @@
           <w:delText xml:space="preserve">email messages </w:delText>
         </w:r>
       </w:del>
-      <w:ins w:id="56" w:author="Leandro Casiraghi" w:date="2021-06-03T14:16:00Z">
+      <w:ins w:id="63" w:author="Leandro Casiraghi" w:date="2021-06-03T14:16:00Z">
         <w:r>
           <w:rPr>
             <w:rFonts w:ascii="Times New Roman" w:hAnsi="Times New Roman" w:cs="Times New Roman"/>
@@ -1006,7 +1115,7 @@
         </w:rPr>
         <w:t xml:space="preserve">other than the time and date on which you </w:t>
       </w:r>
-      <w:del w:id="57" w:author="Leandro Casiraghi" w:date="2021-06-03T14:16:00Z">
+      <w:del w:id="64" w:author="Leandro Casiraghi" w:date="2021-06-03T14:16:00Z">
         <w:r>
           <w:rPr>
             <w:rFonts w:ascii="Times New Roman" w:hAnsi="Times New Roman" w:cs="Times New Roman"/>
@@ -1016,7 +1125,7 @@
           <w:delText xml:space="preserve">sent </w:delText>
         </w:r>
       </w:del>
-      <w:ins w:id="58" w:author="Leandro Casiraghi" w:date="2021-06-03T14:16:00Z">
+      <w:ins w:id="65" w:author="Leandro Casiraghi" w:date="2021-06-03T14:16:00Z">
         <w:r>
           <w:rPr>
             <w:rFonts w:ascii="Times New Roman" w:hAnsi="Times New Roman" w:cs="Times New Roman"/>
@@ -1042,7 +1151,7 @@
         </w:rPr>
         <w:t>them</w:t>
       </w:r>
-      <w:ins w:id="59" w:author="Leandro Casiraghi" w:date="2021-06-03T14:16:00Z">
+      <w:ins w:id="66" w:author="Leandro Casiraghi" w:date="2021-06-03T14:16:00Z">
         <w:r>
           <w:rPr>
             <w:rFonts w:ascii="Times New Roman" w:hAnsi="Times New Roman" w:cs="Times New Roman"/>
@@ -1052,7 +1161,7 @@
           <w:t>, and we will give you an opportunity to remove any sensitive information</w:t>
         </w:r>
       </w:ins>
-      <w:ins w:id="60" w:author="Leandro Casiraghi" w:date="2021-06-03T14:17:00Z">
+      <w:ins w:id="67" w:author="Leandro Casiraghi" w:date="2021-06-03T14:17:00Z">
         <w:r>
           <w:rPr>
             <w:rFonts w:ascii="Times New Roman" w:hAnsi="Times New Roman" w:cs="Times New Roman"/>
@@ -1084,14 +1193,14 @@
     <w:p>
       <w:pPr>
         <w:rPr>
-          <w:ins w:id="61" w:author="Leandro Casiraghi" w:date="2021-06-23T11:19:00Z"/>
-          <w:rFonts w:ascii="Times New Roman" w:hAnsi="Times New Roman" w:cs="Times New Roman"/>
-          <w:sz w:val="22"/>
-          <w:szCs w:val="22"/>
-        </w:rPr>
-      </w:pPr>
-      <w:moveToRangeStart w:id="62" w:author="Leandro Casiraghi" w:date="2021-06-23T11:19:00Z" w:name="move75339597"/>
-      <w:moveTo w:id="63" w:author="Leandro Casiraghi" w:date="2021-06-23T11:19:00Z">
+          <w:ins w:id="68" w:author="Leandro Casiraghi" w:date="2021-06-23T11:19:00Z"/>
+          <w:rFonts w:ascii="Times New Roman" w:hAnsi="Times New Roman" w:cs="Times New Roman"/>
+          <w:sz w:val="22"/>
+          <w:szCs w:val="22"/>
+        </w:rPr>
+      </w:pPr>
+      <w:moveToRangeStart w:id="69" w:author="Leandro Casiraghi" w:date="2021-06-23T11:19:00Z" w:name="move75339597"/>
+      <w:moveTo w:id="70" w:author="Leandro Casiraghi" w:date="2021-06-23T11:19:00Z">
         <w:r>
           <w:rPr>
             <w:rFonts w:ascii="Times New Roman" w:hAnsi="Times New Roman" w:cs="Times New Roman"/>
@@ -1101,7 +1210,7 @@
           <w:t>We expect participating in our study should require 1-2 hours of your time at very most</w:t>
         </w:r>
       </w:moveTo>
-      <w:ins w:id="64" w:author="Leandro Casiraghi" w:date="2021-06-23T11:21:00Z">
+      <w:ins w:id="71" w:author="Leandro Casiraghi" w:date="2021-06-23T11:21:00Z">
         <w:r>
           <w:rPr>
             <w:rFonts w:ascii="Times New Roman" w:hAnsi="Times New Roman" w:cs="Times New Roman"/>
@@ -1111,7 +1220,7 @@
           <w:t xml:space="preserve"> if completed in a single session</w:t>
         </w:r>
       </w:ins>
-      <w:ins w:id="65" w:author="Leandro Casiraghi" w:date="2021-06-23T11:28:00Z">
+      <w:ins w:id="72" w:author="Leandro Casiraghi" w:date="2021-06-23T11:28:00Z">
         <w:r>
           <w:rPr>
             <w:rFonts w:ascii="Times New Roman" w:hAnsi="Times New Roman" w:cs="Times New Roman"/>
@@ -1121,7 +1230,7 @@
           <w:t xml:space="preserve"> from start to finish</w:t>
         </w:r>
       </w:ins>
-      <w:ins w:id="66" w:author="Leandro Casiraghi" w:date="2021-06-23T11:19:00Z">
+      <w:ins w:id="73" w:author="Leandro Casiraghi" w:date="2021-06-23T11:19:00Z">
         <w:r>
           <w:rPr>
             <w:rFonts w:ascii="Times New Roman" w:hAnsi="Times New Roman" w:cs="Times New Roman"/>
@@ -1131,7 +1240,7 @@
           <w:t xml:space="preserve">, </w:t>
         </w:r>
       </w:ins>
-      <w:ins w:id="67" w:author="Leandro Casiraghi" w:date="2021-06-23T11:27:00Z">
+      <w:ins w:id="74" w:author="Leandro Casiraghi" w:date="2021-06-23T11:27:00Z">
         <w:r>
           <w:rPr>
             <w:rFonts w:ascii="Times New Roman" w:hAnsi="Times New Roman" w:cs="Times New Roman"/>
@@ -1143,7 +1252,7 @@
           <w:t>BUT</w:t>
         </w:r>
       </w:ins>
-      <w:ins w:id="68" w:author="Leandro Casiraghi" w:date="2021-06-23T11:19:00Z">
+      <w:ins w:id="75" w:author="Leandro Casiraghi" w:date="2021-06-23T11:19:00Z">
         <w:r>
           <w:rPr>
             <w:rFonts w:ascii="Times New Roman" w:hAnsi="Times New Roman" w:cs="Times New Roman"/>
@@ -1151,7 +1260,7 @@
             <w:bCs/>
             <w:sz w:val="22"/>
             <w:szCs w:val="22"/>
-            <w:rPrChange w:id="69" w:author="Leandro Casiraghi" w:date="2021-06-23T11:26:00Z">
+            <w:rPrChange w:id="76" w:author="Leandro Casiraghi" w:date="2021-06-23T11:26:00Z">
               <w:rPr>
                 <w:rFonts w:ascii="Times New Roman" w:hAnsi="Times New Roman" w:cs="Times New Roman"/>
                 <w:sz w:val="22"/>
@@ -1162,7 +1271,7 @@
           <w:t xml:space="preserve"> the most </w:t>
         </w:r>
       </w:ins>
-      <w:ins w:id="70" w:author="Leandro Casiraghi" w:date="2021-06-23T11:27:00Z">
+      <w:ins w:id="77" w:author="Leandro Casiraghi" w:date="2021-06-23T11:27:00Z">
         <w:r>
           <w:rPr>
             <w:rFonts w:ascii="Times New Roman" w:hAnsi="Times New Roman" w:cs="Times New Roman"/>
@@ -1174,7 +1283,7 @@
           <w:t xml:space="preserve">part of </w:t>
         </w:r>
       </w:ins>
-      <w:ins w:id="71" w:author="Leandro Casiraghi" w:date="2021-06-23T11:19:00Z">
+      <w:ins w:id="78" w:author="Leandro Casiraghi" w:date="2021-06-23T11:19:00Z">
         <w:r>
           <w:rPr>
             <w:rFonts w:ascii="Times New Roman" w:hAnsi="Times New Roman" w:cs="Times New Roman"/>
@@ -1182,7 +1291,7 @@
             <w:bCs/>
             <w:sz w:val="22"/>
             <w:szCs w:val="22"/>
-            <w:rPrChange w:id="72" w:author="Leandro Casiraghi" w:date="2021-06-23T11:26:00Z">
+            <w:rPrChange w:id="79" w:author="Leandro Casiraghi" w:date="2021-06-23T11:26:00Z">
               <w:rPr>
                 <w:rFonts w:ascii="Times New Roman" w:hAnsi="Times New Roman" w:cs="Times New Roman"/>
                 <w:sz w:val="22"/>
@@ -1193,7 +1302,7 @@
           <w:t xml:space="preserve">this time will </w:t>
         </w:r>
       </w:ins>
-      <w:ins w:id="73" w:author="Leandro Casiraghi" w:date="2021-06-23T11:20:00Z">
+      <w:ins w:id="80" w:author="Leandro Casiraghi" w:date="2021-06-23T11:20:00Z">
         <w:r>
           <w:rPr>
             <w:rFonts w:ascii="Times New Roman" w:hAnsi="Times New Roman" w:cs="Times New Roman"/>
@@ -1201,7 +1310,7 @@
             <w:bCs/>
             <w:sz w:val="22"/>
             <w:szCs w:val="22"/>
-            <w:rPrChange w:id="74" w:author="Leandro Casiraghi" w:date="2021-06-23T11:26:00Z">
+            <w:rPrChange w:id="81" w:author="Leandro Casiraghi" w:date="2021-06-23T11:26:00Z">
               <w:rPr>
                 <w:rFonts w:ascii="Times New Roman" w:hAnsi="Times New Roman" w:cs="Times New Roman"/>
                 <w:sz w:val="22"/>
@@ -1212,7 +1321,7 @@
           <w:t xml:space="preserve">be </w:t>
         </w:r>
       </w:ins>
-      <w:ins w:id="75" w:author="Leandro Casiraghi" w:date="2021-06-23T11:28:00Z">
+      <w:ins w:id="82" w:author="Leandro Casiraghi" w:date="2021-06-23T11:28:00Z">
         <w:r>
           <w:rPr>
             <w:rFonts w:ascii="Times New Roman" w:hAnsi="Times New Roman" w:cs="Times New Roman"/>
@@ -1224,7 +1333,7 @@
           <w:t>spent</w:t>
         </w:r>
       </w:ins>
-      <w:ins w:id="76" w:author="Leandro Casiraghi" w:date="2021-06-23T11:20:00Z">
+      <w:ins w:id="83" w:author="Leandro Casiraghi" w:date="2021-06-23T11:20:00Z">
         <w:r>
           <w:rPr>
             <w:rFonts w:ascii="Times New Roman" w:hAnsi="Times New Roman" w:cs="Times New Roman"/>
@@ -1232,7 +1341,7 @@
             <w:bCs/>
             <w:sz w:val="22"/>
             <w:szCs w:val="22"/>
-            <w:rPrChange w:id="77" w:author="Leandro Casiraghi" w:date="2021-06-23T11:26:00Z">
+            <w:rPrChange w:id="84" w:author="Leandro Casiraghi" w:date="2021-06-23T11:26:00Z">
               <w:rPr>
                 <w:rFonts w:ascii="Times New Roman" w:hAnsi="Times New Roman" w:cs="Times New Roman"/>
                 <w:sz w:val="22"/>
@@ -1243,7 +1352,7 @@
           <w:t xml:space="preserve"> waiting for the timestamps file to be ready for download</w:t>
         </w:r>
       </w:ins>
-      <w:ins w:id="78" w:author="Leandro Casiraghi" w:date="2021-06-23T11:29:00Z">
+      <w:ins w:id="85" w:author="Leandro Casiraghi" w:date="2021-06-23T11:29:00Z">
         <w:r>
           <w:rPr>
             <w:rFonts w:ascii="Times New Roman" w:hAnsi="Times New Roman" w:cs="Times New Roman"/>
@@ -1255,7 +1364,7 @@
           <w:t xml:space="preserve"> on Google’s servers</w:t>
         </w:r>
       </w:ins>
-      <w:ins w:id="79" w:author="Leandro Casiraghi" w:date="2021-06-23T11:28:00Z">
+      <w:ins w:id="86" w:author="Leandro Casiraghi" w:date="2021-06-23T11:28:00Z">
         <w:r>
           <w:rPr>
             <w:rFonts w:ascii="Times New Roman" w:hAnsi="Times New Roman" w:cs="Times New Roman"/>
@@ -1265,7 +1374,7 @@
           <w:t>.</w:t>
         </w:r>
       </w:ins>
-      <w:ins w:id="80" w:author="Leandro Casiraghi" w:date="2021-06-23T11:26:00Z">
+      <w:ins w:id="87" w:author="Leandro Casiraghi" w:date="2021-06-23T11:26:00Z">
         <w:r>
           <w:rPr>
             <w:rFonts w:ascii="Times New Roman" w:hAnsi="Times New Roman" w:cs="Times New Roman"/>
@@ -1275,7 +1384,7 @@
           <w:t xml:space="preserve"> </w:t>
         </w:r>
       </w:ins>
-      <w:ins w:id="81" w:author="Leandro Casiraghi" w:date="2021-06-23T11:29:00Z">
+      <w:ins w:id="88" w:author="Leandro Casiraghi" w:date="2021-06-23T11:29:00Z">
         <w:r>
           <w:rPr>
             <w:rFonts w:ascii="Times New Roman" w:hAnsi="Times New Roman" w:cs="Times New Roman"/>
@@ -1285,7 +1394,7 @@
           <w:t>Y</w:t>
         </w:r>
       </w:ins>
-      <w:ins w:id="82" w:author="Leandro Casiraghi" w:date="2021-06-23T11:26:00Z">
+      <w:ins w:id="89" w:author="Leandro Casiraghi" w:date="2021-06-23T11:26:00Z">
         <w:r>
           <w:rPr>
             <w:rFonts w:ascii="Times New Roman" w:hAnsi="Times New Roman" w:cs="Times New Roman"/>
@@ -1295,7 +1404,7 @@
           <w:t>our actual participation should not demand more than 20-</w:t>
         </w:r>
       </w:ins>
-      <w:ins w:id="83" w:author="Leandro Casiraghi" w:date="2021-06-23T11:27:00Z">
+      <w:ins w:id="90" w:author="Leandro Casiraghi" w:date="2021-06-23T11:27:00Z">
         <w:r>
           <w:rPr>
             <w:rFonts w:ascii="Times New Roman" w:hAnsi="Times New Roman" w:cs="Times New Roman"/>
@@ -1305,7 +1414,7 @@
           <w:t>30 minutes</w:t>
         </w:r>
       </w:ins>
-      <w:ins w:id="84" w:author="Leandro Casiraghi" w:date="2021-06-23T11:20:00Z">
+      <w:ins w:id="91" w:author="Leandro Casiraghi" w:date="2021-06-23T11:20:00Z">
         <w:r>
           <w:rPr>
             <w:rFonts w:ascii="Times New Roman" w:hAnsi="Times New Roman" w:cs="Times New Roman"/>
@@ -1315,7 +1424,7 @@
           <w:t xml:space="preserve">. </w:t>
         </w:r>
       </w:ins>
-      <w:ins w:id="85" w:author="Leandro Casiraghi" w:date="2021-06-23T11:27:00Z">
+      <w:ins w:id="92" w:author="Leandro Casiraghi" w:date="2021-06-23T11:27:00Z">
         <w:r>
           <w:rPr>
             <w:rFonts w:ascii="Times New Roman" w:hAnsi="Times New Roman" w:cs="Times New Roman"/>
@@ -1325,7 +1434,7 @@
           <w:t>Moreover</w:t>
         </w:r>
       </w:ins>
-      <w:ins w:id="86" w:author="Leandro Casiraghi" w:date="2021-06-23T11:21:00Z">
+      <w:ins w:id="93" w:author="Leandro Casiraghi" w:date="2021-06-23T11:21:00Z">
         <w:r>
           <w:rPr>
             <w:rFonts w:ascii="Times New Roman" w:hAnsi="Times New Roman" w:cs="Times New Roman"/>
@@ -1335,7 +1444,7 @@
           <w:t>, y</w:t>
         </w:r>
       </w:ins>
-      <w:ins w:id="87" w:author="Leandro Casiraghi" w:date="2021-06-23T11:20:00Z">
+      <w:ins w:id="94" w:author="Leandro Casiraghi" w:date="2021-06-23T11:20:00Z">
         <w:r>
           <w:rPr>
             <w:rFonts w:ascii="Times New Roman" w:hAnsi="Times New Roman" w:cs="Times New Roman"/>
@@ -1345,7 +1454,7 @@
           <w:t xml:space="preserve">ou do not need to complete </w:t>
         </w:r>
       </w:ins>
-      <w:ins w:id="88" w:author="Leandro Casiraghi" w:date="2021-06-23T11:21:00Z">
+      <w:ins w:id="95" w:author="Leandro Casiraghi" w:date="2021-06-23T11:21:00Z">
         <w:r>
           <w:rPr>
             <w:rFonts w:ascii="Times New Roman" w:hAnsi="Times New Roman" w:cs="Times New Roman"/>
@@ -1355,7 +1464,7 @@
           <w:t>all steps in a single session</w:t>
         </w:r>
       </w:ins>
-      <w:ins w:id="89" w:author="Leandro Casiraghi" w:date="2021-06-23T11:22:00Z">
+      <w:ins w:id="96" w:author="Leandro Casiraghi" w:date="2021-06-23T11:22:00Z">
         <w:r>
           <w:rPr>
             <w:rFonts w:ascii="Times New Roman" w:hAnsi="Times New Roman" w:cs="Times New Roman"/>
@@ -1365,8 +1474,8 @@
           <w:t>.</w:t>
         </w:r>
       </w:ins>
-      <w:moveTo w:id="90" w:author="Leandro Casiraghi" w:date="2021-06-23T11:19:00Z">
-        <w:del w:id="91" w:author="Leandro Casiraghi" w:date="2021-06-23T11:19:00Z">
+      <w:moveTo w:id="97" w:author="Leandro Casiraghi" w:date="2021-06-23T11:19:00Z">
+        <w:del w:id="98" w:author="Leandro Casiraghi" w:date="2021-06-23T11:19:00Z">
           <w:r>
             <w:rPr>
               <w:rFonts w:ascii="Times New Roman" w:hAnsi="Times New Roman" w:cs="Times New Roman"/>
@@ -1377,12 +1486,12 @@
           </w:r>
         </w:del>
       </w:moveTo>
-      <w:moveToRangeEnd w:id="62"/>
-    </w:p>
-    <w:p>
-      <w:pPr>
-        <w:rPr>
-          <w:ins w:id="92" w:author="Leandro Casiraghi" w:date="2021-06-23T11:30:00Z"/>
+      <w:moveToRangeEnd w:id="69"/>
+    </w:p>
+    <w:p>
+      <w:pPr>
+        <w:rPr>
+          <w:ins w:id="99" w:author="Leandro Casiraghi" w:date="2021-06-23T11:30:00Z"/>
           <w:rFonts w:ascii="Times New Roman" w:hAnsi="Times New Roman" w:cs="Times New Roman"/>
           <w:sz w:val="22"/>
           <w:szCs w:val="22"/>
@@ -1510,7 +1619,15 @@
           <w:sz w:val="22"/>
           <w:szCs w:val="22"/>
         </w:rPr>
-        <w:t xml:space="preserve">and de-identifying it, which will be a postdoc in </w:t>
+        <w:t>and de-identifying it, which will be a postdoc in my lab, or myself.</w:t>
+      </w:r>
+      <w:r>
+        <w:rPr>
+          <w:rFonts w:ascii="Times New Roman" w:hAnsi="Times New Roman" w:cs="Times New Roman"/>
+          <w:sz w:val="22"/>
+          <w:szCs w:val="22"/>
+        </w:rPr>
+        <w:t xml:space="preserve"> We also understand privacy concerns associated with downloading and sharing your </w:t>
       </w:r>
       <w:r>
         <w:rPr>
@@ -1519,15 +1636,7 @@
           <w:szCs w:val="22"/>
         </w:rPr>
         <w:lastRenderedPageBreak/>
-        <w:t>my lab, or myself.</w:t>
-      </w:r>
-      <w:r>
-        <w:rPr>
-          <w:rFonts w:ascii="Times New Roman" w:hAnsi="Times New Roman" w:cs="Times New Roman"/>
-          <w:sz w:val="22"/>
-          <w:szCs w:val="22"/>
-        </w:rPr>
-        <w:t xml:space="preserve"> We also understand privacy concerns associated with downloading and sharing your email data – we have protocols in place to protect your privacy and are happy to provide more information on this if you are interested in participating.</w:t>
+        <w:t>email data – we have protocols in place to protect your privacy and are happy to provide more information on this if you are interested in participating.</w:t>
       </w:r>
     </w:p>
     <w:p>
@@ -1661,19 +1770,124 @@
     <w:p>
       <w:pPr>
         <w:rPr>
-          <w:rFonts w:ascii="Times New Roman" w:hAnsi="Times New Roman" w:cs="Times New Roman"/>
-          <w:sz w:val="22"/>
-          <w:szCs w:val="22"/>
-        </w:rPr>
-      </w:pPr>
-      <w:r>
-        <w:rPr>
-          <w:rFonts w:ascii="Times New Roman" w:hAnsi="Times New Roman" w:cs="Times New Roman"/>
-          <w:sz w:val="22"/>
-          <w:szCs w:val="22"/>
-        </w:rPr>
-        <w:t>team:</w:t>
-      </w:r>
+          <w:ins w:id="100" w:author="Leandro Casiraghi [2]" w:date="2021-07-14T12:18:00Z"/>
+          <w:rFonts w:ascii="Times New Roman" w:hAnsi="Times New Roman" w:cs="Times New Roman"/>
+          <w:sz w:val="22"/>
+          <w:szCs w:val="22"/>
+        </w:rPr>
+      </w:pPr>
+      <w:r>
+        <w:rPr>
+          <w:rFonts w:ascii="Times New Roman" w:hAnsi="Times New Roman" w:cs="Times New Roman"/>
+          <w:sz w:val="22"/>
+          <w:szCs w:val="22"/>
+        </w:rPr>
+        <w:t>T</w:t>
+      </w:r>
+      <w:r>
+        <w:rPr>
+          <w:rFonts w:ascii="Times New Roman" w:hAnsi="Times New Roman" w:cs="Times New Roman"/>
+          <w:sz w:val="22"/>
+          <w:szCs w:val="22"/>
+        </w:rPr>
+        <w:t>eam</w:t>
+      </w:r>
+      <w:ins w:id="101" w:author="Leandro Casiraghi [2]" w:date="2021-07-14T12:18:00Z">
+        <w:r>
+          <w:rPr>
+            <w:rFonts w:ascii="Times New Roman" w:hAnsi="Times New Roman" w:cs="Times New Roman"/>
+            <w:sz w:val="22"/>
+            <w:szCs w:val="22"/>
+          </w:rPr>
+          <w:t xml:space="preserve"> or head straight to the study’s webpage</w:t>
+        </w:r>
+      </w:ins>
+      <w:r>
+        <w:rPr>
+          <w:rFonts w:ascii="Times New Roman" w:hAnsi="Times New Roman" w:cs="Times New Roman"/>
+          <w:sz w:val="22"/>
+          <w:szCs w:val="22"/>
+        </w:rPr>
+        <w:t>:</w:t>
+      </w:r>
+    </w:p>
+    <w:p>
+      <w:pPr>
+        <w:rPr>
+          <w:ins w:id="102" w:author="Leandro Casiraghi [2]" w:date="2021-07-14T12:18:00Z"/>
+          <w:rFonts w:ascii="Times New Roman" w:hAnsi="Times New Roman" w:cs="Times New Roman"/>
+          <w:sz w:val="22"/>
+          <w:szCs w:val="22"/>
+        </w:rPr>
+      </w:pPr>
+    </w:p>
+    <w:p>
+      <w:pPr>
+        <w:rPr>
+          <w:rFonts w:ascii="Times New Roman" w:hAnsi="Times New Roman" w:cs="Times New Roman"/>
+          <w:sz w:val="22"/>
+          <w:szCs w:val="22"/>
+        </w:rPr>
+      </w:pPr>
+      <w:ins w:id="103" w:author="Leandro Casiraghi [2]" w:date="2021-07-14T12:18:00Z">
+        <w:r>
+          <w:rPr>
+            <w:rFonts w:ascii="Times New Roman" w:hAnsi="Times New Roman" w:cs="Times New Roman"/>
+            <w:sz w:val="22"/>
+            <w:szCs w:val="22"/>
+          </w:rPr>
+          <w:fldChar w:fldCharType="begin"/>
+        </w:r>
+        <w:r>
+          <w:rPr>
+            <w:rFonts w:ascii="Times New Roman" w:hAnsi="Times New Roman" w:cs="Times New Roman"/>
+            <w:sz w:val="22"/>
+            <w:szCs w:val="22"/>
+          </w:rPr>
+          <w:instrText xml:space="preserve"> HYPERLINK "</w:instrText>
+        </w:r>
+        <w:r>
+          <w:rPr>
+            <w:rFonts w:ascii="Times New Roman" w:hAnsi="Times New Roman" w:cs="Times New Roman"/>
+            <w:sz w:val="22"/>
+            <w:szCs w:val="22"/>
+          </w:rPr>
+          <w:instrText>https://delaiglesialab.github.io/DigitalRhythmsProject/</w:instrText>
+        </w:r>
+        <w:r>
+          <w:rPr>
+            <w:rFonts w:ascii="Times New Roman" w:hAnsi="Times New Roman" w:cs="Times New Roman"/>
+            <w:sz w:val="22"/>
+            <w:szCs w:val="22"/>
+          </w:rPr>
+          <w:instrText xml:space="preserve">" </w:instrText>
+        </w:r>
+        <w:r>
+          <w:rPr>
+            <w:rFonts w:ascii="Times New Roman" w:hAnsi="Times New Roman" w:cs="Times New Roman"/>
+            <w:sz w:val="22"/>
+            <w:szCs w:val="22"/>
+          </w:rPr>
+          <w:fldChar w:fldCharType="separate"/>
+        </w:r>
+        <w:r>
+          <w:rPr>
+            <w:rStyle w:val="Hyperlink"/>
+            <w:rFonts w:ascii="Times New Roman" w:hAnsi="Times New Roman" w:cs="Times New Roman"/>
+            <w:sz w:val="22"/>
+            <w:szCs w:val="22"/>
+          </w:rPr>
+          <w:t>https://delaiglesialab.github.io/DigitalRhythmsProject/</w:t>
+        </w:r>
+        <w:r>
+          <w:rPr>
+            <w:rFonts w:ascii="Times New Roman" w:hAnsi="Times New Roman" w:cs="Times New Roman"/>
+            <w:sz w:val="22"/>
+            <w:szCs w:val="22"/>
+          </w:rPr>
+          <w:fldChar w:fldCharType="end"/>
+        </w:r>
+      </w:ins>
     </w:p>
     <w:p>
       <w:pPr>
@@ -1691,7 +1905,7 @@
           <w:sz w:val="22"/>
           <w:szCs w:val="22"/>
           <w:lang w:val="es-AR"/>
-          <w:rPrChange w:id="93" w:author="Leandro Casiraghi" w:date="2021-06-23T11:08:00Z">
+          <w:rPrChange w:id="104" w:author="Leandro Casiraghi" w:date="2021-06-23T11:08:00Z">
             <w:rPr>
               <w:rFonts w:ascii="Times New Roman" w:hAnsi="Times New Roman" w:cs="Times New Roman"/>
               <w:sz w:val="22"/>
@@ -1700,14 +1914,14 @@
           </w:rPrChange>
         </w:rPr>
       </w:pPr>
-      <w:del w:id="94" w:author="Leandro Casiraghi" w:date="2021-06-03T14:17:00Z">
+      <w:del w:id="105" w:author="Leandro Casiraghi" w:date="2021-06-03T14:17:00Z">
         <w:r>
           <w:rPr>
             <w:rFonts w:ascii="Times New Roman" w:hAnsi="Times New Roman" w:cs="Times New Roman"/>
             <w:sz w:val="22"/>
             <w:szCs w:val="22"/>
             <w:lang w:val="es-AR"/>
-            <w:rPrChange w:id="95" w:author="Leandro Casiraghi" w:date="2021-06-23T11:08:00Z">
+            <w:rPrChange w:id="106" w:author="Leandro Casiraghi" w:date="2021-06-23T11:08:00Z">
               <w:rPr>
                 <w:rFonts w:ascii="Times New Roman" w:hAnsi="Times New Roman" w:cs="Times New Roman"/>
                 <w:sz w:val="22"/>
@@ -1723,7 +1937,7 @@
             <w:sz w:val="22"/>
             <w:szCs w:val="22"/>
             <w:lang w:val="es-AR"/>
-            <w:rPrChange w:id="96" w:author="Leandro Casiraghi" w:date="2021-06-23T11:08:00Z">
+            <w:rPrChange w:id="107" w:author="Leandro Casiraghi" w:date="2021-06-23T11:08:00Z">
               <w:rPr>
                 <w:rFonts w:ascii="Times New Roman" w:hAnsi="Times New Roman" w:cs="Times New Roman"/>
                 <w:sz w:val="22"/>
@@ -1734,8 +1948,8 @@
           <w:delText xml:space="preserve">: </w:delText>
         </w:r>
       </w:del>
-      <w:ins w:id="97" w:author="Marya Kinsler" w:date="2020-06-02T10:37:00Z">
-        <w:del w:id="98" w:author="Leandro Casiraghi" w:date="2021-06-03T14:17:00Z">
+      <w:ins w:id="108" w:author="Marya Kinsler" w:date="2020-06-02T10:37:00Z">
+        <w:del w:id="109" w:author="Leandro Casiraghi" w:date="2021-06-03T14:17:00Z">
           <w:r>
             <w:rPr>
               <w:rFonts w:ascii="Times New Roman" w:hAnsi="Times New Roman" w:cs="Times New Roman"/>
@@ -1750,7 +1964,7 @@
               <w:sz w:val="22"/>
               <w:szCs w:val="22"/>
               <w:lang w:val="es-AR"/>
-              <w:rPrChange w:id="99" w:author="Leandro Casiraghi" w:date="2021-06-23T11:08:00Z">
+              <w:rPrChange w:id="110" w:author="Leandro Casiraghi" w:date="2021-06-23T11:08:00Z">
                 <w:rPr>
                   <w:rFonts w:ascii="Times New Roman" w:hAnsi="Times New Roman" w:cs="Times New Roman"/>
                   <w:sz w:val="22"/>
@@ -1762,14 +1976,14 @@
           </w:r>
         </w:del>
       </w:ins>
-      <w:del w:id="100" w:author="Leandro Casiraghi" w:date="2021-06-03T14:17:00Z">
+      <w:del w:id="111" w:author="Leandro Casiraghi" w:date="2021-06-03T14:17:00Z">
         <w:r>
           <w:rPr>
             <w:rFonts w:ascii="Times New Roman" w:hAnsi="Times New Roman" w:cs="Times New Roman"/>
             <w:sz w:val="22"/>
             <w:szCs w:val="22"/>
             <w:lang w:val="es-AR"/>
-            <w:rPrChange w:id="101" w:author="Leandro Casiraghi" w:date="2021-06-23T11:08:00Z">
+            <w:rPrChange w:id="112" w:author="Leandro Casiraghi" w:date="2021-06-23T11:08:00Z">
               <w:rPr>
                 <w:rFonts w:ascii="Times New Roman" w:hAnsi="Times New Roman" w:cs="Times New Roman"/>
                 <w:sz w:val="22"/>
@@ -1780,15 +1994,15 @@
           <w:delInstrText>raysan53@uw.edu</w:delInstrText>
         </w:r>
       </w:del>
-      <w:ins w:id="102" w:author="Marya Kinsler" w:date="2020-06-02T10:37:00Z">
-        <w:del w:id="103" w:author="Leandro Casiraghi" w:date="2021-06-03T14:17:00Z">
+      <w:ins w:id="113" w:author="Marya Kinsler" w:date="2020-06-02T10:37:00Z">
+        <w:del w:id="114" w:author="Leandro Casiraghi" w:date="2021-06-03T14:17:00Z">
           <w:r>
             <w:rPr>
               <w:rFonts w:ascii="Times New Roman" w:hAnsi="Times New Roman" w:cs="Times New Roman"/>
               <w:sz w:val="22"/>
               <w:szCs w:val="22"/>
               <w:lang w:val="es-AR"/>
-              <w:rPrChange w:id="104" w:author="Leandro Casiraghi" w:date="2021-06-23T11:08:00Z">
+              <w:rPrChange w:id="115" w:author="Leandro Casiraghi" w:date="2021-06-23T11:08:00Z">
                 <w:rPr>
                   <w:rFonts w:ascii="Times New Roman" w:hAnsi="Times New Roman" w:cs="Times New Roman"/>
                   <w:sz w:val="22"/>
@@ -1808,12 +2022,12 @@
           </w:r>
         </w:del>
       </w:ins>
-      <w:del w:id="105" w:author="Leandro Casiraghi" w:date="2021-06-03T14:17:00Z">
+      <w:del w:id="116" w:author="Leandro Casiraghi" w:date="2021-06-03T14:17:00Z">
         <w:r>
           <w:rPr>
             <w:rStyle w:val="Hyperlink"/>
             <w:lang w:val="es-AR"/>
-            <w:rPrChange w:id="106" w:author="Leandro Casiraghi" w:date="2021-06-23T11:08:00Z">
+            <w:rPrChange w:id="117" w:author="Leandro Casiraghi" w:date="2021-06-23T11:08:00Z">
               <w:rPr>
                 <w:rStyle w:val="Hyperlink"/>
               </w:rPr>
@@ -1822,8 +2036,8 @@
           <w:delText>raysan53@uw.edu</w:delText>
         </w:r>
       </w:del>
-      <w:ins w:id="107" w:author="Marya Kinsler" w:date="2020-06-02T10:37:00Z">
-        <w:del w:id="108" w:author="Leandro Casiraghi" w:date="2021-06-03T14:17:00Z">
+      <w:ins w:id="118" w:author="Marya Kinsler" w:date="2020-06-02T10:37:00Z">
+        <w:del w:id="119" w:author="Leandro Casiraghi" w:date="2021-06-03T14:17:00Z">
           <w:r>
             <w:rPr>
               <w:rFonts w:ascii="Times New Roman" w:hAnsi="Times New Roman" w:cs="Times New Roman"/>
@@ -1838,7 +2052,7 @@
               <w:sz w:val="22"/>
               <w:szCs w:val="22"/>
               <w:lang w:val="es-AR"/>
-              <w:rPrChange w:id="109" w:author="Leandro Casiraghi" w:date="2021-06-23T11:08:00Z">
+              <w:rPrChange w:id="120" w:author="Leandro Casiraghi" w:date="2021-06-23T11:08:00Z">
                 <w:rPr>
                   <w:rFonts w:ascii="Times New Roman" w:hAnsi="Times New Roman" w:cs="Times New Roman"/>
                   <w:sz w:val="22"/>
@@ -1850,7 +2064,7 @@
           </w:r>
         </w:del>
       </w:ins>
-      <w:ins w:id="110" w:author="Leandro Casiraghi" w:date="2021-06-03T14:17:00Z">
+      <w:ins w:id="121" w:author="Leandro Casiraghi" w:date="2021-06-03T14:17:00Z">
         <w:r>
           <w:rPr>
             <w:rFonts w:ascii="Times New Roman" w:hAnsi="Times New Roman" w:cs="Times New Roman"/>
@@ -1866,7 +2080,7 @@
             <w:sz w:val="22"/>
             <w:szCs w:val="22"/>
             <w:lang w:val="es-AR"/>
-            <w:rPrChange w:id="111" w:author="Leandro Casiraghi" w:date="2021-06-23T11:08:00Z">
+            <w:rPrChange w:id="122" w:author="Leandro Casiraghi" w:date="2021-06-23T11:08:00Z">
               <w:rPr>
                 <w:rFonts w:ascii="Times New Roman" w:hAnsi="Times New Roman" w:cs="Times New Roman"/>
                 <w:sz w:val="22"/>
@@ -1885,7 +2099,7 @@
           <w:sz w:val="22"/>
           <w:szCs w:val="22"/>
           <w:lang w:val="es-AR"/>
-          <w:rPrChange w:id="112" w:author="Leandro Casiraghi" w:date="2021-06-03T14:11:00Z">
+          <w:rPrChange w:id="123" w:author="Leandro Casiraghi" w:date="2021-06-03T14:11:00Z">
             <w:rPr>
               <w:rFonts w:ascii="Times New Roman" w:hAnsi="Times New Roman" w:cs="Times New Roman"/>
               <w:sz w:val="22"/>
@@ -1900,7 +2114,7 @@
           <w:sz w:val="22"/>
           <w:szCs w:val="22"/>
           <w:lang w:val="es-AR"/>
-          <w:rPrChange w:id="113" w:author="Leandro Casiraghi" w:date="2021-06-03T14:11:00Z">
+          <w:rPrChange w:id="124" w:author="Leandro Casiraghi" w:date="2021-06-03T14:11:00Z">
             <w:rPr>
               <w:rFonts w:ascii="Times New Roman" w:hAnsi="Times New Roman" w:cs="Times New Roman"/>
               <w:sz w:val="22"/>
@@ -1910,22 +2124,42 @@
         </w:rPr>
         <w:t xml:space="preserve">Horacio de la Iglesia: </w:t>
       </w:r>
-      <w:ins w:id="114" w:author="Marya Kinsler" w:date="2020-06-02T10:37:00Z">
-        <w:r>
-          <w:rPr>
-            <w:rFonts w:ascii="Times New Roman" w:hAnsi="Times New Roman" w:cs="Times New Roman"/>
-            <w:sz w:val="22"/>
-            <w:szCs w:val="22"/>
-          </w:rPr>
-          <w:fldChar w:fldCharType="begin"/>
-        </w:r>
+      <w:ins w:id="125" w:author="Marya Kinsler" w:date="2020-06-02T10:37:00Z">
+        <w:del w:id="126" w:author="Leandro Casiraghi [2]" w:date="2021-07-14T12:18:00Z">
+          <w:r>
+            <w:rPr>
+              <w:rFonts w:ascii="Times New Roman" w:hAnsi="Times New Roman" w:cs="Times New Roman"/>
+              <w:sz w:val="22"/>
+              <w:szCs w:val="22"/>
+            </w:rPr>
+            <w:fldChar w:fldCharType="begin"/>
+          </w:r>
+          <w:r>
+            <w:rPr>
+              <w:rFonts w:ascii="Times New Roman" w:hAnsi="Times New Roman" w:cs="Times New Roman"/>
+              <w:sz w:val="22"/>
+              <w:szCs w:val="22"/>
+              <w:lang w:val="es-AR"/>
+              <w:rPrChange w:id="127" w:author="Leandro Casiraghi" w:date="2021-06-03T14:11:00Z">
+                <w:rPr>
+                  <w:rFonts w:ascii="Times New Roman" w:hAnsi="Times New Roman" w:cs="Times New Roman"/>
+                  <w:sz w:val="22"/>
+                  <w:szCs w:val="22"/>
+                </w:rPr>
+              </w:rPrChange>
+            </w:rPr>
+            <w:delInstrText xml:space="preserve"> HYPERLINK "mailto:</w:delInstrText>
+          </w:r>
+        </w:del>
+      </w:ins>
+      <w:del w:id="128" w:author="Leandro Casiraghi [2]" w:date="2021-07-14T12:18:00Z">
         <w:r>
           <w:rPr>
             <w:rFonts w:ascii="Times New Roman" w:hAnsi="Times New Roman" w:cs="Times New Roman"/>
             <w:sz w:val="22"/>
             <w:szCs w:val="22"/>
             <w:lang w:val="es-AR"/>
-            <w:rPrChange w:id="115" w:author="Leandro Casiraghi" w:date="2021-06-03T14:11:00Z">
+            <w:rPrChange w:id="129" w:author="Leandro Casiraghi" w:date="2021-06-03T14:11:00Z">
               <w:rPr>
                 <w:rFonts w:ascii="Times New Roman" w:hAnsi="Times New Roman" w:cs="Times New Roman"/>
                 <w:sz w:val="22"/>
@@ -1933,33 +2167,95 @@
               </w:rPr>
             </w:rPrChange>
           </w:rPr>
-          <w:instrText xml:space="preserve"> HYPERLINK "mailto:</w:instrText>
-        </w:r>
-      </w:ins>
-      <w:r>
-        <w:rPr>
-          <w:rFonts w:ascii="Times New Roman" w:hAnsi="Times New Roman" w:cs="Times New Roman"/>
-          <w:sz w:val="22"/>
-          <w:szCs w:val="22"/>
-          <w:lang w:val="es-AR"/>
-          <w:rPrChange w:id="116" w:author="Leandro Casiraghi" w:date="2021-06-03T14:11:00Z">
+          <w:delInstrText>horaciod@uw.edu</w:delInstrText>
+        </w:r>
+      </w:del>
+      <w:ins w:id="130" w:author="Marya Kinsler" w:date="2020-06-02T10:37:00Z">
+        <w:del w:id="131" w:author="Leandro Casiraghi [2]" w:date="2021-07-14T12:18:00Z">
+          <w:r>
+            <w:rPr>
+              <w:rFonts w:ascii="Times New Roman" w:hAnsi="Times New Roman" w:cs="Times New Roman"/>
+              <w:sz w:val="22"/>
+              <w:szCs w:val="22"/>
+              <w:lang w:val="es-AR"/>
+              <w:rPrChange w:id="132" w:author="Leandro Casiraghi" w:date="2021-06-03T14:11:00Z">
+                <w:rPr>
+                  <w:rFonts w:ascii="Times New Roman" w:hAnsi="Times New Roman" w:cs="Times New Roman"/>
+                  <w:sz w:val="22"/>
+                  <w:szCs w:val="22"/>
+                </w:rPr>
+              </w:rPrChange>
+            </w:rPr>
+            <w:delInstrText xml:space="preserve">" </w:delInstrText>
+          </w:r>
+          <w:r>
             <w:rPr>
               <w:rFonts w:ascii="Times New Roman" w:hAnsi="Times New Roman" w:cs="Times New Roman"/>
               <w:sz w:val="22"/>
               <w:szCs w:val="22"/>
             </w:rPr>
-          </w:rPrChange>
-        </w:rPr>
-        <w:instrText>horaciod@uw.edu</w:instrText>
-      </w:r>
-      <w:ins w:id="117" w:author="Marya Kinsler" w:date="2020-06-02T10:37:00Z">
+            <w:fldChar w:fldCharType="separate"/>
+          </w:r>
+        </w:del>
+      </w:ins>
+      <w:del w:id="133" w:author="Leandro Casiraghi [2]" w:date="2021-07-14T12:18:00Z">
         <w:r>
           <w:rPr>
             <w:rFonts w:ascii="Times New Roman" w:hAnsi="Times New Roman" w:cs="Times New Roman"/>
             <w:sz w:val="22"/>
             <w:szCs w:val="22"/>
             <w:lang w:val="es-AR"/>
-            <w:rPrChange w:id="118" w:author="Leandro Casiraghi" w:date="2021-06-03T14:11:00Z">
+            <w:rPrChange w:id="134" w:author="Leandro Casiraghi [2]" w:date="2021-07-14T12:18:00Z">
+              <w:rPr>
+                <w:rStyle w:val="Hyperlink"/>
+                <w:rFonts w:ascii="Times New Roman" w:hAnsi="Times New Roman" w:cs="Times New Roman"/>
+                <w:sz w:val="22"/>
+                <w:szCs w:val="22"/>
+              </w:rPr>
+            </w:rPrChange>
+          </w:rPr>
+          <w:delText>horaciod@uw.edu</w:delText>
+        </w:r>
+      </w:del>
+      <w:ins w:id="135" w:author="Marya Kinsler" w:date="2020-06-02T10:37:00Z">
+        <w:del w:id="136" w:author="Leandro Casiraghi [2]" w:date="2021-07-14T12:18:00Z">
+          <w:r>
+            <w:rPr>
+              <w:rFonts w:ascii="Times New Roman" w:hAnsi="Times New Roman" w:cs="Times New Roman"/>
+              <w:sz w:val="22"/>
+              <w:szCs w:val="22"/>
+            </w:rPr>
+            <w:fldChar w:fldCharType="end"/>
+          </w:r>
+        </w:del>
+      </w:ins>
+      <w:ins w:id="137" w:author="Leandro Casiraghi [2]" w:date="2021-07-14T12:18:00Z">
+        <w:r>
+          <w:rPr>
+            <w:rFonts w:ascii="Times New Roman" w:hAnsi="Times New Roman" w:cs="Times New Roman"/>
+            <w:sz w:val="22"/>
+            <w:szCs w:val="22"/>
+            <w:lang w:val="es-AR"/>
+            <w:rPrChange w:id="138" w:author="Leandro Casiraghi [2]" w:date="2021-07-14T12:18:00Z">
+              <w:rPr>
+                <w:rStyle w:val="Hyperlink"/>
+                <w:rFonts w:ascii="Times New Roman" w:hAnsi="Times New Roman" w:cs="Times New Roman"/>
+                <w:sz w:val="22"/>
+                <w:szCs w:val="22"/>
+              </w:rPr>
+            </w:rPrChange>
+          </w:rPr>
+          <w:t>horaciod@uw.edu</w:t>
+        </w:r>
+      </w:ins>
+      <w:ins w:id="139" w:author="Marya Kinsler" w:date="2020-06-02T10:37:00Z">
+        <w:r>
+          <w:rPr>
+            <w:rFonts w:ascii="Times New Roman" w:hAnsi="Times New Roman" w:cs="Times New Roman"/>
+            <w:sz w:val="22"/>
+            <w:szCs w:val="22"/>
+            <w:lang w:val="es-AR"/>
+            <w:rPrChange w:id="140" w:author="Leandro Casiraghi" w:date="2021-06-03T14:11:00Z">
               <w:rPr>
                 <w:rFonts w:ascii="Times New Roman" w:hAnsi="Times New Roman" w:cs="Times New Roman"/>
                 <w:sz w:val="22"/>
@@ -1967,70 +2263,18 @@
               </w:rPr>
             </w:rPrChange>
           </w:rPr>
-          <w:instrText xml:space="preserve">" </w:instrText>
-        </w:r>
-        <w:r>
-          <w:rPr>
-            <w:rFonts w:ascii="Times New Roman" w:hAnsi="Times New Roman" w:cs="Times New Roman"/>
-            <w:sz w:val="22"/>
-            <w:szCs w:val="22"/>
-          </w:rPr>
-          <w:fldChar w:fldCharType="separate"/>
-        </w:r>
-      </w:ins>
-      <w:r>
-        <w:rPr>
-          <w:rStyle w:val="Hyperlink"/>
+          <w:t xml:space="preserve"> </w:t>
+        </w:r>
+      </w:ins>
+    </w:p>
+    <w:p>
+      <w:pPr>
+        <w:rPr>
           <w:rFonts w:ascii="Times New Roman" w:hAnsi="Times New Roman" w:cs="Times New Roman"/>
           <w:sz w:val="22"/>
           <w:szCs w:val="22"/>
           <w:lang w:val="es-AR"/>
-          <w:rPrChange w:id="119" w:author="Leandro Casiraghi" w:date="2021-06-03T14:11:00Z">
-            <w:rPr>
-              <w:rStyle w:val="Hyperlink"/>
-              <w:rFonts w:ascii="Times New Roman" w:hAnsi="Times New Roman" w:cs="Times New Roman"/>
-              <w:sz w:val="22"/>
-              <w:szCs w:val="22"/>
-            </w:rPr>
-          </w:rPrChange>
-        </w:rPr>
-        <w:t>horaciod@uw.edu</w:t>
-      </w:r>
-      <w:ins w:id="120" w:author="Marya Kinsler" w:date="2020-06-02T10:37:00Z">
-        <w:r>
-          <w:rPr>
-            <w:rFonts w:ascii="Times New Roman" w:hAnsi="Times New Roman" w:cs="Times New Roman"/>
-            <w:sz w:val="22"/>
-            <w:szCs w:val="22"/>
-          </w:rPr>
-          <w:fldChar w:fldCharType="end"/>
-        </w:r>
-        <w:r>
-          <w:rPr>
-            <w:rFonts w:ascii="Times New Roman" w:hAnsi="Times New Roman" w:cs="Times New Roman"/>
-            <w:sz w:val="22"/>
-            <w:szCs w:val="22"/>
-            <w:lang w:val="es-AR"/>
-            <w:rPrChange w:id="121" w:author="Leandro Casiraghi" w:date="2021-06-03T14:11:00Z">
-              <w:rPr>
-                <w:rFonts w:ascii="Times New Roman" w:hAnsi="Times New Roman" w:cs="Times New Roman"/>
-                <w:sz w:val="22"/>
-                <w:szCs w:val="22"/>
-              </w:rPr>
-            </w:rPrChange>
-          </w:rPr>
-          <w:t xml:space="preserve"> </w:t>
-        </w:r>
-      </w:ins>
-    </w:p>
-    <w:p>
-      <w:pPr>
-        <w:rPr>
-          <w:rFonts w:ascii="Times New Roman" w:hAnsi="Times New Roman" w:cs="Times New Roman"/>
-          <w:sz w:val="22"/>
-          <w:szCs w:val="22"/>
-          <w:lang w:val="es-AR"/>
-          <w:rPrChange w:id="122" w:author="Leandro Casiraghi" w:date="2021-06-03T14:11:00Z">
+          <w:rPrChange w:id="141" w:author="Leandro Casiraghi" w:date="2021-06-03T14:11:00Z">
             <w:rPr>
               <w:rFonts w:ascii="Times New Roman" w:hAnsi="Times New Roman" w:cs="Times New Roman"/>
               <w:sz w:val="22"/>
@@ -2168,6 +2412,9 @@
 <w15:people xmlns:wpc="http://schemas.microsoft.com/office/word/2010/wordprocessingCanvas" xmlns:cx="http://schemas.microsoft.com/office/drawing/2014/chartex" xmlns:cx1="http://schemas.microsoft.com/office/drawing/2015/9/8/chartex" xmlns:cx2="http://schemas.microsoft.com/office/drawing/2015/10/21/chartex" xmlns:cx3="http://schemas.microsoft.com/office/drawing/2016/5/9/chartex" xmlns:cx4="http://schemas.microsoft.com/office/drawing/2016/5/10/chartex" xmlns:cx5="http://schemas.microsoft.com/office/drawing/2016/5/11/chartex" xmlns:cx6="http://schemas.microsoft.com/office/drawing/2016/5/12/chartex" xmlns:cx7="http://schemas.microsoft.com/office/drawing/2016/5/13/chartex" xmlns:cx8="http://schemas.microsoft.com/office/drawing/2016/5/14/chartex" xmlns:mc="http://schemas.openxmlformats.org/markup-compatibility/2006" xmlns:aink="http://schemas.microsoft.com/office/drawing/2016/ink" xmlns:am3d="http://schemas.microsoft.com/office/drawing/2017/model3d" xmlns:o="urn:schemas-microsoft-com:office:office" xmlns:r="http://schemas.openxmlformats.org/officeDocument/2006/relationships" xmlns:m="http://schemas.openxmlformats.org/officeDocument/2006/math" xmlns:v="urn:schemas-microsoft-com:vml" xmlns:wp14="http://schemas.microsoft.com/office/word/2010/wordprocessingDrawing" xmlns:wp="http://schemas.openxmlformats.org/drawingml/2006/wordprocessingDrawing" xmlns:w10="urn:schemas-microsoft-com:office:word" xmlns:w="http://schemas.openxmlformats.org/wordprocessingml/2006/main" xmlns:w14="http://schemas.microsoft.com/office/word/2010/wordml" xmlns:w15="http://schemas.microsoft.com/office/word/2012/wordml" xmlns:w16cex="http://schemas.microsoft.com/office/word/2018/wordml/cex" xmlns:w16cid="http://schemas.microsoft.com/office/word/2016/wordml/cid" xmlns:w16="http://schemas.microsoft.com/office/word/2018/wordml" xmlns:w16sdtdh="http://schemas.microsoft.com/office/word/2020/wordml/sdtdatahash" xmlns:w16se="http://schemas.microsoft.com/office/word/2015/wordml/symex" xmlns:wpg="http://schemas.microsoft.com/office/word/2010/wordprocessingGroup" xmlns:wpi="http://schemas.microsoft.com/office/word/2010/wordprocessingInk" xmlns:wne="http://schemas.microsoft.com/office/word/2006/wordml" xmlns:wps="http://schemas.microsoft.com/office/word/2010/wordprocessingShape" mc:Ignorable="w14 w15 w16se w16cid w16 w16cex w16sdtdh wp14">
   <w15:person w15:author="Leandro Casiraghi">
     <w15:presenceInfo w15:providerId="None" w15:userId="Leandro Casiraghi"/>
+  </w15:person>
+  <w15:person w15:author="Leandro Casiraghi [2]">
+    <w15:presenceInfo w15:providerId="Windows Live" w15:userId="087e38b1b144aeb0"/>
   </w15:person>
   <w15:person w15:author="Marya Kinsler">
     <w15:presenceInfo w15:providerId="AD" w15:userId="S::maryaj@uw.edu::386fb3fc-edab-4f68-bf5c-567734e0c66e"/>

</xml_diff>